<commit_message>
Day 18 (23/11): UNION and UNION ALL
</commit_message>
<xml_diff>
--- a/Day-18/Day-18.docx
+++ b/Day-18/Day-18.docx
@@ -20,7 +20,7 @@
           <w:b/>
           <w:bCs/>
         </w:rPr>
-        <w:t>Day 16 | 21-Days SQL Challenge by Indian Data Club</w:t>
+        <w:t>Day 18 | 21-Days SQL Challenge by Indian Data Club</w:t>
       </w:r>
     </w:p>
     <w:p>
@@ -41,13 +41,13 @@
           <w:b/>
           <w:bCs/>
         </w:rPr>
-        <w:t>Subqueries in the WHERE clause</w:t>
-      </w:r>
-      <w:r>
-        <w:rPr>
-          <w:rFonts w:ascii="Segoe UI Emoji" w:hAnsi="Segoe UI Emoji" w:cs="Segoe UI Emoji"/>
-        </w:rPr>
-        <w:t xml:space="preserve"> — a powerful SQL feature that allows us to filter results dynamically based on another query 🔍</w:t>
+        <w:t>UNION and UNION ALL</w:t>
+      </w:r>
+      <w:r>
+        <w:rPr>
+          <w:rFonts w:ascii="Segoe UI Emoji" w:hAnsi="Segoe UI Emoji" w:cs="Segoe UI Emoji"/>
+        </w:rPr>
+        <w:t xml:space="preserve"> — the SQL commands that help combine results from multiple queries into a single dataset 🔗</w:t>
       </w:r>
     </w:p>
     <w:p>
@@ -61,6 +61,71 @@
           <w:rFonts w:ascii="Segoe UI Emoji" w:hAnsi="Segoe UI Emoji" w:cs="Segoe UI Emoji"/>
         </w:rPr>
         <w:t>Through this session, I learned how to:</w:t>
+      </w:r>
+      <w:r>
+        <w:rPr>
+          <w:rFonts w:ascii="Segoe UI Emoji" w:hAnsi="Segoe UI Emoji" w:cs="Segoe UI Emoji"/>
+        </w:rPr>
+        <w:br/>
+        <w:t xml:space="preserve">✔️ Merge datasets using </w:t>
+      </w:r>
+      <w:r>
+        <w:rPr>
+          <w:rFonts w:ascii="Segoe UI Emoji" w:hAnsi="Segoe UI Emoji" w:cs="Segoe UI Emoji"/>
+          <w:b/>
+          <w:bCs/>
+        </w:rPr>
+        <w:t>UNION</w:t>
+      </w:r>
+      <w:r>
+        <w:rPr>
+          <w:rFonts w:ascii="Segoe UI Emoji" w:hAnsi="Segoe UI Emoji" w:cs="Segoe UI Emoji"/>
+        </w:rPr>
+        <w:t xml:space="preserve"> and </w:t>
+      </w:r>
+      <w:r>
+        <w:rPr>
+          <w:rFonts w:ascii="Segoe UI Emoji" w:hAnsi="Segoe UI Emoji" w:cs="Segoe UI Emoji"/>
+          <w:b/>
+          <w:bCs/>
+        </w:rPr>
+        <w:t>UNION ALL</w:t>
+      </w:r>
+      <w:r>
+        <w:rPr>
+          <w:rFonts w:ascii="Segoe UI Emoji" w:hAnsi="Segoe UI Emoji" w:cs="Segoe UI Emoji"/>
+        </w:rPr>
+        <w:br/>
+        <w:t xml:space="preserve">✔️ Identify when to use </w:t>
+      </w:r>
+      <w:r>
+        <w:rPr>
+          <w:rFonts w:ascii="Segoe UI Emoji" w:hAnsi="Segoe UI Emoji" w:cs="Segoe UI Emoji"/>
+          <w:b/>
+          <w:bCs/>
+        </w:rPr>
+        <w:t>UNION (unique results)</w:t>
+      </w:r>
+      <w:r>
+        <w:rPr>
+          <w:rFonts w:ascii="Segoe UI Emoji" w:hAnsi="Segoe UI Emoji" w:cs="Segoe UI Emoji"/>
+        </w:rPr>
+        <w:t xml:space="preserve"> vs </w:t>
+      </w:r>
+      <w:r>
+        <w:rPr>
+          <w:rFonts w:ascii="Segoe UI Emoji" w:hAnsi="Segoe UI Emoji" w:cs="Segoe UI Emoji"/>
+          <w:b/>
+          <w:bCs/>
+        </w:rPr>
+        <w:t>UNION ALL (retain duplicates)</w:t>
+      </w:r>
+      <w:r>
+        <w:rPr>
+          <w:rFonts w:ascii="Segoe UI Emoji" w:hAnsi="Segoe UI Emoji" w:cs="Segoe UI Emoji"/>
+        </w:rPr>
+        <w:br/>
+        <w:t>✔️ Ensure matching columns and compatible data types in combined queries</w:t>
       </w:r>
       <w:r>
         <w:rPr>
@@ -75,13 +140,20 @@
           <w:b/>
           <w:bCs/>
         </w:rPr>
-        <w:t>single-value</w:t>
-      </w:r>
-      <w:r>
-        <w:rPr>
-          <w:rFonts w:ascii="Segoe UI Emoji" w:hAnsi="Segoe UI Emoji" w:cs="Segoe UI Emoji"/>
-        </w:rPr>
-        <w:t xml:space="preserve">, </w:t>
+        <w:t>literals</w:t>
+      </w:r>
+      <w:r>
+        <w:rPr>
+          <w:rFonts w:ascii="Segoe UI Emoji" w:hAnsi="Segoe UI Emoji" w:cs="Segoe UI Emoji"/>
+        </w:rPr>
+        <w:t xml:space="preserve"> to identify the source of each record (e.g., 'Patient' or 'Staff')</w:t>
+      </w:r>
+      <w:r>
+        <w:rPr>
+          <w:rFonts w:ascii="Segoe UI Emoji" w:hAnsi="Segoe UI Emoji" w:cs="Segoe UI Emoji"/>
+        </w:rPr>
+        <w:br/>
+        <w:t xml:space="preserve">✔️ Apply </w:t>
       </w:r>
       <w:r>
         <w:rPr>
@@ -89,13 +161,26 @@
           <w:b/>
           <w:bCs/>
         </w:rPr>
-        <w:t>multi-value</w:t>
-      </w:r>
-      <w:r>
-        <w:rPr>
-          <w:rFonts w:ascii="Segoe UI Emoji" w:hAnsi="Segoe UI Emoji" w:cs="Segoe UI Emoji"/>
-        </w:rPr>
-        <w:t xml:space="preserve">, and </w:t>
+        <w:t>ORDER BY</w:t>
+      </w:r>
+      <w:r>
+        <w:rPr>
+          <w:rFonts w:ascii="Segoe UI Emoji" w:hAnsi="Segoe UI Emoji" w:cs="Segoe UI Emoji"/>
+        </w:rPr>
+        <w:t xml:space="preserve"> correctly to the final combined result</w:t>
+      </w:r>
+    </w:p>
+    <w:p>
+      <w:pPr>
+        <w:rPr>
+          <w:rFonts w:ascii="Segoe UI Emoji" w:hAnsi="Segoe UI Emoji" w:cs="Segoe UI Emoji"/>
+        </w:rPr>
+      </w:pPr>
+      <w:r>
+        <w:rPr>
+          <w:rFonts w:ascii="Segoe UI Emoji" w:hAnsi="Segoe UI Emoji" w:cs="Segoe UI Emoji"/>
+        </w:rPr>
+        <w:t xml:space="preserve">💡 </w:t>
       </w:r>
       <w:r>
         <w:rPr>
@@ -103,20 +188,117 @@
           <w:b/>
           <w:bCs/>
         </w:rPr>
-        <w:t>EXISTS</w:t>
-      </w:r>
-      <w:r>
-        <w:rPr>
-          <w:rFonts w:ascii="Segoe UI Emoji" w:hAnsi="Segoe UI Emoji" w:cs="Segoe UI Emoji"/>
-        </w:rPr>
-        <w:t xml:space="preserve"> subqueries</w:t>
+        <w:t>Day 18 Challenge Question:</w:t>
       </w:r>
       <w:r>
         <w:rPr>
           <w:rFonts w:ascii="Segoe UI Emoji" w:hAnsi="Segoe UI Emoji" w:cs="Segoe UI Emoji"/>
         </w:rPr>
         <w:br/>
-        <w:t xml:space="preserve">✔️ Write </w:t>
+        <w:t>Create a comprehensive personnel and patient list showing:</w:t>
+      </w:r>
+    </w:p>
+    <w:p>
+      <w:pPr>
+        <w:numPr>
+          <w:ilvl w:val="0"/>
+          <w:numId w:val="4"/>
+        </w:numPr>
+        <w:rPr>
+          <w:rFonts w:ascii="Segoe UI Emoji" w:hAnsi="Segoe UI Emoji" w:cs="Segoe UI Emoji"/>
+        </w:rPr>
+      </w:pPr>
+      <w:r>
+        <w:rPr>
+          <w:rFonts w:ascii="Segoe UI Emoji" w:hAnsi="Segoe UI Emoji" w:cs="Segoe UI Emoji"/>
+        </w:rPr>
+        <w:t>Identifier (</w:t>
+      </w:r>
+      <w:proofErr w:type="spellStart"/>
+      <w:r>
+        <w:rPr>
+          <w:rFonts w:ascii="Segoe UI Emoji" w:hAnsi="Segoe UI Emoji" w:cs="Segoe UI Emoji"/>
+        </w:rPr>
+        <w:t>patient_id</w:t>
+      </w:r>
+      <w:proofErr w:type="spellEnd"/>
+      <w:r>
+        <w:rPr>
+          <w:rFonts w:ascii="Segoe UI Emoji" w:hAnsi="Segoe UI Emoji" w:cs="Segoe UI Emoji"/>
+        </w:rPr>
+        <w:t xml:space="preserve"> or </w:t>
+      </w:r>
+      <w:proofErr w:type="spellStart"/>
+      <w:r>
+        <w:rPr>
+          <w:rFonts w:ascii="Segoe UI Emoji" w:hAnsi="Segoe UI Emoji" w:cs="Segoe UI Emoji"/>
+        </w:rPr>
+        <w:t>staff_id</w:t>
+      </w:r>
+      <w:proofErr w:type="spellEnd"/>
+      <w:r>
+        <w:rPr>
+          <w:rFonts w:ascii="Segoe UI Emoji" w:hAnsi="Segoe UI Emoji" w:cs="Segoe UI Emoji"/>
+        </w:rPr>
+        <w:t>)</w:t>
+      </w:r>
+    </w:p>
+    <w:p>
+      <w:pPr>
+        <w:numPr>
+          <w:ilvl w:val="0"/>
+          <w:numId w:val="4"/>
+        </w:numPr>
+        <w:rPr>
+          <w:rFonts w:ascii="Segoe UI Emoji" w:hAnsi="Segoe UI Emoji" w:cs="Segoe UI Emoji"/>
+        </w:rPr>
+      </w:pPr>
+      <w:r>
+        <w:rPr>
+          <w:rFonts w:ascii="Segoe UI Emoji" w:hAnsi="Segoe UI Emoji" w:cs="Segoe UI Emoji"/>
+        </w:rPr>
+        <w:t>Full name</w:t>
+      </w:r>
+    </w:p>
+    <w:p>
+      <w:pPr>
+        <w:numPr>
+          <w:ilvl w:val="0"/>
+          <w:numId w:val="4"/>
+        </w:numPr>
+        <w:rPr>
+          <w:rFonts w:ascii="Segoe UI Emoji" w:hAnsi="Segoe UI Emoji" w:cs="Segoe UI Emoji"/>
+        </w:rPr>
+      </w:pPr>
+      <w:r>
+        <w:rPr>
+          <w:rFonts w:ascii="Segoe UI Emoji" w:hAnsi="Segoe UI Emoji" w:cs="Segoe UI Emoji"/>
+        </w:rPr>
+        <w:t>Type ('Patient' or 'Staff')</w:t>
+      </w:r>
+    </w:p>
+    <w:p>
+      <w:pPr>
+        <w:numPr>
+          <w:ilvl w:val="0"/>
+          <w:numId w:val="4"/>
+        </w:numPr>
+        <w:rPr>
+          <w:rFonts w:ascii="Segoe UI Emoji" w:hAnsi="Segoe UI Emoji" w:cs="Segoe UI Emoji"/>
+        </w:rPr>
+      </w:pPr>
+      <w:r>
+        <w:rPr>
+          <w:rFonts w:ascii="Segoe UI Emoji" w:hAnsi="Segoe UI Emoji" w:cs="Segoe UI Emoji"/>
+        </w:rPr>
+        <w:t>Associated service</w:t>
+      </w:r>
+      <w:r>
+        <w:rPr>
+          <w:rFonts w:ascii="Segoe UI Emoji" w:hAnsi="Segoe UI Emoji" w:cs="Segoe UI Emoji"/>
+        </w:rPr>
+        <w:br/>
+        <w:t xml:space="preserve">Include only those in </w:t>
       </w:r>
       <w:r>
         <w:rPr>
@@ -124,20 +306,13 @@
           <w:b/>
           <w:bCs/>
         </w:rPr>
-        <w:t>correlated subqueries</w:t>
-      </w:r>
-      <w:r>
-        <w:rPr>
-          <w:rFonts w:ascii="Segoe UI Emoji" w:hAnsi="Segoe UI Emoji" w:cs="Segoe UI Emoji"/>
-        </w:rPr>
-        <w:t xml:space="preserve"> that reference the outer query</w:t>
-      </w:r>
-      <w:r>
-        <w:rPr>
-          <w:rFonts w:ascii="Segoe UI Emoji" w:hAnsi="Segoe UI Emoji" w:cs="Segoe UI Emoji"/>
-        </w:rPr>
-        <w:br/>
-        <w:t xml:space="preserve">✔️ Handle </w:t>
+        <w:t>‘surgery’</w:t>
+      </w:r>
+      <w:r>
+        <w:rPr>
+          <w:rFonts w:ascii="Segoe UI Emoji" w:hAnsi="Segoe UI Emoji" w:cs="Segoe UI Emoji"/>
+        </w:rPr>
+        <w:t xml:space="preserve"> or </w:t>
       </w:r>
       <w:r>
         <w:rPr>
@@ -145,40 +320,26 @@
           <w:b/>
           <w:bCs/>
         </w:rPr>
-        <w:t>NULLs in NOT IN</w:t>
-      </w:r>
-      <w:r>
-        <w:rPr>
-          <w:rFonts w:ascii="Segoe UI Emoji" w:hAnsi="Segoe UI Emoji" w:cs="Segoe UI Emoji"/>
-        </w:rPr>
-        <w:t xml:space="preserve"> conditions properly</w:t>
-      </w:r>
-      <w:r>
-        <w:rPr>
-          <w:rFonts w:ascii="Segoe UI Emoji" w:hAnsi="Segoe UI Emoji" w:cs="Segoe UI Emoji"/>
-        </w:rPr>
-        <w:br/>
-        <w:t>✔️ Compare results against aggregated data (like averages)</w:t>
-      </w:r>
-      <w:r>
-        <w:rPr>
-          <w:rFonts w:ascii="Segoe UI Emoji" w:hAnsi="Segoe UI Emoji" w:cs="Segoe UI Emoji"/>
-        </w:rPr>
-        <w:br/>
-        <w:t>✔️ Use subqueries to create advanced filtering logic efficiently</w:t>
-      </w:r>
-    </w:p>
-    <w:p>
-      <w:pPr>
-        <w:rPr>
-          <w:rFonts w:ascii="Segoe UI Emoji" w:hAnsi="Segoe UI Emoji" w:cs="Segoe UI Emoji"/>
-        </w:rPr>
-      </w:pPr>
-      <w:r>
-        <w:rPr>
-          <w:rFonts w:ascii="Segoe UI Emoji" w:hAnsi="Segoe UI Emoji" w:cs="Segoe UI Emoji"/>
-        </w:rPr>
-        <w:t xml:space="preserve">💡 </w:t>
+        <w:t>‘emergency’</w:t>
+      </w:r>
+      <w:r>
+        <w:rPr>
+          <w:rFonts w:ascii="Segoe UI Emoji" w:hAnsi="Segoe UI Emoji" w:cs="Segoe UI Emoji"/>
+        </w:rPr>
+        <w:t xml:space="preserve"> services, ordered by type, service, and name.</w:t>
+      </w:r>
+    </w:p>
+    <w:p>
+      <w:pPr>
+        <w:rPr>
+          <w:rFonts w:ascii="Segoe UI Emoji" w:hAnsi="Segoe UI Emoji" w:cs="Segoe UI Emoji"/>
+        </w:rPr>
+      </w:pPr>
+      <w:r>
+        <w:rPr>
+          <w:rFonts w:ascii="Segoe UI Emoji" w:hAnsi="Segoe UI Emoji" w:cs="Segoe UI Emoji"/>
+        </w:rPr>
+        <w:t xml:space="preserve">🧠 </w:t>
       </w:r>
       <w:r>
         <w:rPr>
@@ -186,14 +347,341 @@
           <w:b/>
           <w:bCs/>
         </w:rPr>
-        <w:t>Day 16 Challenge Question:</w:t>
-      </w:r>
-      <w:r>
-        <w:rPr>
-          <w:rFonts w:ascii="Segoe UI Emoji" w:hAnsi="Segoe UI Emoji" w:cs="Segoe UI Emoji"/>
-        </w:rPr>
-        <w:br/>
-        <w:t xml:space="preserve">Find all patients who were admitted to services that had at least one week where patients were refused </w:t>
+        <w:t>SQL Query Used:</w:t>
+      </w:r>
+    </w:p>
+    <w:p>
+      <w:pPr>
+        <w:rPr>
+          <w:rFonts w:ascii="Segoe UI Emoji" w:hAnsi="Segoe UI Emoji" w:cs="Segoe UI Emoji"/>
+        </w:rPr>
+      </w:pPr>
+      <w:r>
+        <w:rPr>
+          <w:rFonts w:ascii="Segoe UI Emoji" w:hAnsi="Segoe UI Emoji" w:cs="Segoe UI Emoji"/>
+        </w:rPr>
+        <w:t>SELECT</w:t>
+      </w:r>
+    </w:p>
+    <w:p>
+      <w:pPr>
+        <w:rPr>
+          <w:rFonts w:ascii="Segoe UI Emoji" w:hAnsi="Segoe UI Emoji" w:cs="Segoe UI Emoji"/>
+        </w:rPr>
+      </w:pPr>
+      <w:r>
+        <w:rPr>
+          <w:rFonts w:ascii="Segoe UI Emoji" w:hAnsi="Segoe UI Emoji" w:cs="Segoe UI Emoji"/>
+        </w:rPr>
+        <w:t xml:space="preserve">    </w:t>
+      </w:r>
+      <w:proofErr w:type="spellStart"/>
+      <w:r>
+        <w:rPr>
+          <w:rFonts w:ascii="Segoe UI Emoji" w:hAnsi="Segoe UI Emoji" w:cs="Segoe UI Emoji"/>
+        </w:rPr>
+        <w:t>patient_id</w:t>
+      </w:r>
+      <w:proofErr w:type="spellEnd"/>
+      <w:r>
+        <w:rPr>
+          <w:rFonts w:ascii="Segoe UI Emoji" w:hAnsi="Segoe UI Emoji" w:cs="Segoe UI Emoji"/>
+        </w:rPr>
+        <w:t>,</w:t>
+      </w:r>
+    </w:p>
+    <w:p>
+      <w:pPr>
+        <w:rPr>
+          <w:rFonts w:ascii="Segoe UI Emoji" w:hAnsi="Segoe UI Emoji" w:cs="Segoe UI Emoji"/>
+        </w:rPr>
+      </w:pPr>
+      <w:r>
+        <w:rPr>
+          <w:rFonts w:ascii="Segoe UI Emoji" w:hAnsi="Segoe UI Emoji" w:cs="Segoe UI Emoji"/>
+        </w:rPr>
+        <w:t xml:space="preserve">    name AS </w:t>
+      </w:r>
+      <w:proofErr w:type="spellStart"/>
+      <w:r>
+        <w:rPr>
+          <w:rFonts w:ascii="Segoe UI Emoji" w:hAnsi="Segoe UI Emoji" w:cs="Segoe UI Emoji"/>
+        </w:rPr>
+        <w:t>full_name</w:t>
+      </w:r>
+      <w:proofErr w:type="spellEnd"/>
+      <w:r>
+        <w:rPr>
+          <w:rFonts w:ascii="Segoe UI Emoji" w:hAnsi="Segoe UI Emoji" w:cs="Segoe UI Emoji"/>
+        </w:rPr>
+        <w:t>,</w:t>
+      </w:r>
+    </w:p>
+    <w:p>
+      <w:pPr>
+        <w:rPr>
+          <w:rFonts w:ascii="Segoe UI Emoji" w:hAnsi="Segoe UI Emoji" w:cs="Segoe UI Emoji"/>
+        </w:rPr>
+      </w:pPr>
+      <w:r>
+        <w:rPr>
+          <w:rFonts w:ascii="Segoe UI Emoji" w:hAnsi="Segoe UI Emoji" w:cs="Segoe UI Emoji"/>
+        </w:rPr>
+        <w:t xml:space="preserve">    'Patient' AS type,</w:t>
+      </w:r>
+    </w:p>
+    <w:p>
+      <w:pPr>
+        <w:rPr>
+          <w:rFonts w:ascii="Segoe UI Emoji" w:hAnsi="Segoe UI Emoji" w:cs="Segoe UI Emoji"/>
+        </w:rPr>
+      </w:pPr>
+      <w:r>
+        <w:rPr>
+          <w:rFonts w:ascii="Segoe UI Emoji" w:hAnsi="Segoe UI Emoji" w:cs="Segoe UI Emoji"/>
+        </w:rPr>
+        <w:t xml:space="preserve">    service</w:t>
+      </w:r>
+    </w:p>
+    <w:p>
+      <w:pPr>
+        <w:rPr>
+          <w:rFonts w:ascii="Segoe UI Emoji" w:hAnsi="Segoe UI Emoji" w:cs="Segoe UI Emoji"/>
+        </w:rPr>
+      </w:pPr>
+      <w:r>
+        <w:rPr>
+          <w:rFonts w:ascii="Segoe UI Emoji" w:hAnsi="Segoe UI Emoji" w:cs="Segoe UI Emoji"/>
+        </w:rPr>
+        <w:t>FROM patients</w:t>
+      </w:r>
+    </w:p>
+    <w:p>
+      <w:pPr>
+        <w:rPr>
+          <w:rFonts w:ascii="Segoe UI Emoji" w:hAnsi="Segoe UI Emoji" w:cs="Segoe UI Emoji"/>
+        </w:rPr>
+      </w:pPr>
+      <w:r>
+        <w:rPr>
+          <w:rFonts w:ascii="Segoe UI Emoji" w:hAnsi="Segoe UI Emoji" w:cs="Segoe UI Emoji"/>
+        </w:rPr>
+        <w:t xml:space="preserve">WHERE </w:t>
+      </w:r>
+      <w:proofErr w:type="gramStart"/>
+      <w:r>
+        <w:rPr>
+          <w:rFonts w:ascii="Segoe UI Emoji" w:hAnsi="Segoe UI Emoji" w:cs="Segoe UI Emoji"/>
+        </w:rPr>
+        <w:t>LOWER(</w:t>
+      </w:r>
+      <w:proofErr w:type="gramEnd"/>
+      <w:r>
+        <w:rPr>
+          <w:rFonts w:ascii="Segoe UI Emoji" w:hAnsi="Segoe UI Emoji" w:cs="Segoe UI Emoji"/>
+        </w:rPr>
+        <w:t>service) IN ('surgery', 'emergency')</w:t>
+      </w:r>
+    </w:p>
+    <w:p>
+      <w:pPr>
+        <w:rPr>
+          <w:rFonts w:ascii="Segoe UI Emoji" w:hAnsi="Segoe UI Emoji" w:cs="Segoe UI Emoji"/>
+        </w:rPr>
+      </w:pPr>
+      <w:r>
+        <w:rPr>
+          <w:rFonts w:ascii="Segoe UI Emoji" w:hAnsi="Segoe UI Emoji" w:cs="Segoe UI Emoji"/>
+        </w:rPr>
+        <w:t>UNION ALL</w:t>
+      </w:r>
+    </w:p>
+    <w:p>
+      <w:pPr>
+        <w:rPr>
+          <w:rFonts w:ascii="Segoe UI Emoji" w:hAnsi="Segoe UI Emoji" w:cs="Segoe UI Emoji"/>
+        </w:rPr>
+      </w:pPr>
+      <w:r>
+        <w:rPr>
+          <w:rFonts w:ascii="Segoe UI Emoji" w:hAnsi="Segoe UI Emoji" w:cs="Segoe UI Emoji"/>
+        </w:rPr>
+        <w:t>SELECT</w:t>
+      </w:r>
+    </w:p>
+    <w:p>
+      <w:pPr>
+        <w:rPr>
+          <w:rFonts w:ascii="Segoe UI Emoji" w:hAnsi="Segoe UI Emoji" w:cs="Segoe UI Emoji"/>
+        </w:rPr>
+      </w:pPr>
+      <w:r>
+        <w:rPr>
+          <w:rFonts w:ascii="Segoe UI Emoji" w:hAnsi="Segoe UI Emoji" w:cs="Segoe UI Emoji"/>
+        </w:rPr>
+        <w:t xml:space="preserve">    </w:t>
+      </w:r>
+      <w:proofErr w:type="spellStart"/>
+      <w:r>
+        <w:rPr>
+          <w:rFonts w:ascii="Segoe UI Emoji" w:hAnsi="Segoe UI Emoji" w:cs="Segoe UI Emoji"/>
+        </w:rPr>
+        <w:t>staff_id</w:t>
+      </w:r>
+      <w:proofErr w:type="spellEnd"/>
+      <w:r>
+        <w:rPr>
+          <w:rFonts w:ascii="Segoe UI Emoji" w:hAnsi="Segoe UI Emoji" w:cs="Segoe UI Emoji"/>
+        </w:rPr>
+        <w:t>,</w:t>
+      </w:r>
+    </w:p>
+    <w:p>
+      <w:pPr>
+        <w:rPr>
+          <w:rFonts w:ascii="Segoe UI Emoji" w:hAnsi="Segoe UI Emoji" w:cs="Segoe UI Emoji"/>
+        </w:rPr>
+      </w:pPr>
+      <w:r>
+        <w:rPr>
+          <w:rFonts w:ascii="Segoe UI Emoji" w:hAnsi="Segoe UI Emoji" w:cs="Segoe UI Emoji"/>
+        </w:rPr>
+        <w:t xml:space="preserve">    </w:t>
+      </w:r>
+      <w:proofErr w:type="spellStart"/>
+      <w:r>
+        <w:rPr>
+          <w:rFonts w:ascii="Segoe UI Emoji" w:hAnsi="Segoe UI Emoji" w:cs="Segoe UI Emoji"/>
+        </w:rPr>
+        <w:t>staff_name</w:t>
+      </w:r>
+      <w:proofErr w:type="spellEnd"/>
+      <w:r>
+        <w:rPr>
+          <w:rFonts w:ascii="Segoe UI Emoji" w:hAnsi="Segoe UI Emoji" w:cs="Segoe UI Emoji"/>
+        </w:rPr>
+        <w:t xml:space="preserve"> AS </w:t>
+      </w:r>
+      <w:proofErr w:type="spellStart"/>
+      <w:r>
+        <w:rPr>
+          <w:rFonts w:ascii="Segoe UI Emoji" w:hAnsi="Segoe UI Emoji" w:cs="Segoe UI Emoji"/>
+        </w:rPr>
+        <w:t>full_name</w:t>
+      </w:r>
+      <w:proofErr w:type="spellEnd"/>
+      <w:r>
+        <w:rPr>
+          <w:rFonts w:ascii="Segoe UI Emoji" w:hAnsi="Segoe UI Emoji" w:cs="Segoe UI Emoji"/>
+        </w:rPr>
+        <w:t>,</w:t>
+      </w:r>
+    </w:p>
+    <w:p>
+      <w:pPr>
+        <w:rPr>
+          <w:rFonts w:ascii="Segoe UI Emoji" w:hAnsi="Segoe UI Emoji" w:cs="Segoe UI Emoji"/>
+        </w:rPr>
+      </w:pPr>
+      <w:r>
+        <w:rPr>
+          <w:rFonts w:ascii="Segoe UI Emoji" w:hAnsi="Segoe UI Emoji" w:cs="Segoe UI Emoji"/>
+        </w:rPr>
+        <w:t xml:space="preserve">    'Staff' AS type,</w:t>
+      </w:r>
+    </w:p>
+    <w:p>
+      <w:pPr>
+        <w:rPr>
+          <w:rFonts w:ascii="Segoe UI Emoji" w:hAnsi="Segoe UI Emoji" w:cs="Segoe UI Emoji"/>
+        </w:rPr>
+      </w:pPr>
+      <w:r>
+        <w:rPr>
+          <w:rFonts w:ascii="Segoe UI Emoji" w:hAnsi="Segoe UI Emoji" w:cs="Segoe UI Emoji"/>
+        </w:rPr>
+        <w:t xml:space="preserve">    service</w:t>
+      </w:r>
+    </w:p>
+    <w:p>
+      <w:pPr>
+        <w:rPr>
+          <w:rFonts w:ascii="Segoe UI Emoji" w:hAnsi="Segoe UI Emoji" w:cs="Segoe UI Emoji"/>
+        </w:rPr>
+      </w:pPr>
+      <w:r>
+        <w:rPr>
+          <w:rFonts w:ascii="Segoe UI Emoji" w:hAnsi="Segoe UI Emoji" w:cs="Segoe UI Emoji"/>
+        </w:rPr>
+        <w:t>FROM staff</w:t>
+      </w:r>
+    </w:p>
+    <w:p>
+      <w:pPr>
+        <w:rPr>
+          <w:rFonts w:ascii="Segoe UI Emoji" w:hAnsi="Segoe UI Emoji" w:cs="Segoe UI Emoji"/>
+        </w:rPr>
+      </w:pPr>
+      <w:r>
+        <w:rPr>
+          <w:rFonts w:ascii="Segoe UI Emoji" w:hAnsi="Segoe UI Emoji" w:cs="Segoe UI Emoji"/>
+        </w:rPr>
+        <w:lastRenderedPageBreak/>
+        <w:t xml:space="preserve">WHERE </w:t>
+      </w:r>
+      <w:proofErr w:type="gramStart"/>
+      <w:r>
+        <w:rPr>
+          <w:rFonts w:ascii="Segoe UI Emoji" w:hAnsi="Segoe UI Emoji" w:cs="Segoe UI Emoji"/>
+        </w:rPr>
+        <w:t>LOWER(</w:t>
+      </w:r>
+      <w:proofErr w:type="gramEnd"/>
+      <w:r>
+        <w:rPr>
+          <w:rFonts w:ascii="Segoe UI Emoji" w:hAnsi="Segoe UI Emoji" w:cs="Segoe UI Emoji"/>
+        </w:rPr>
+        <w:t>service) IN ('surgery', 'emergency')</w:t>
+      </w:r>
+    </w:p>
+    <w:p>
+      <w:pPr>
+        <w:rPr>
+          <w:rFonts w:ascii="Segoe UI Emoji" w:hAnsi="Segoe UI Emoji" w:cs="Segoe UI Emoji"/>
+        </w:rPr>
+      </w:pPr>
+      <w:r>
+        <w:rPr>
+          <w:rFonts w:ascii="Segoe UI Emoji" w:hAnsi="Segoe UI Emoji" w:cs="Segoe UI Emoji"/>
+        </w:rPr>
+        <w:t xml:space="preserve">ORDER BY type, service, </w:t>
+      </w:r>
+      <w:proofErr w:type="spellStart"/>
+      <w:r>
+        <w:rPr>
+          <w:rFonts w:ascii="Segoe UI Emoji" w:hAnsi="Segoe UI Emoji" w:cs="Segoe UI Emoji"/>
+        </w:rPr>
+        <w:t>full_name</w:t>
+      </w:r>
+      <w:proofErr w:type="spellEnd"/>
+      <w:r>
+        <w:rPr>
+          <w:rFonts w:ascii="Segoe UI Emoji" w:hAnsi="Segoe UI Emoji" w:cs="Segoe UI Emoji"/>
+        </w:rPr>
+        <w:t>;</w:t>
+      </w:r>
+    </w:p>
+    <w:p>
+      <w:pPr>
+        <w:rPr>
+          <w:rFonts w:ascii="Segoe UI Emoji" w:hAnsi="Segoe UI Emoji" w:cs="Segoe UI Emoji"/>
+        </w:rPr>
+      </w:pPr>
+      <w:r>
+        <w:rPr>
+          <w:rFonts w:ascii="Segoe UI Emoji" w:hAnsi="Segoe UI Emoji" w:cs="Segoe UI Emoji"/>
+        </w:rPr>
+        <w:t xml:space="preserve">This challenge reinforced how powerful </w:t>
       </w:r>
       <w:r>
         <w:rPr>
@@ -201,435 +689,13 @@
           <w:b/>
           <w:bCs/>
         </w:rPr>
-        <w:t>AND</w:t>
-      </w:r>
-      <w:r>
-        <w:rPr>
-          <w:rFonts w:ascii="Segoe UI Emoji" w:hAnsi="Segoe UI Emoji" w:cs="Segoe UI Emoji"/>
-        </w:rPr>
-        <w:t xml:space="preserve"> the average patient satisfaction for that service was </w:t>
-      </w:r>
-      <w:r>
-        <w:rPr>
-          <w:rFonts w:ascii="Segoe UI Emoji" w:hAnsi="Segoe UI Emoji" w:cs="Segoe UI Emoji"/>
-          <w:b/>
-          <w:bCs/>
-        </w:rPr>
-        <w:t>below the overall hospital average satisfaction</w:t>
-      </w:r>
-      <w:r>
-        <w:rPr>
-          <w:rFonts w:ascii="Segoe UI Emoji" w:hAnsi="Segoe UI Emoji" w:cs="Segoe UI Emoji"/>
-        </w:rPr>
-        <w:t>.</w:t>
-      </w:r>
-      <w:r>
-        <w:rPr>
-          <w:rFonts w:ascii="Segoe UI Emoji" w:hAnsi="Segoe UI Emoji" w:cs="Segoe UI Emoji"/>
-        </w:rPr>
-        <w:br/>
-        <w:t>Display: patient_id, name, service, and satisfaction.</w:t>
-      </w:r>
-    </w:p>
-    <w:p>
-      <w:pPr>
-        <w:rPr>
-          <w:rFonts w:ascii="Segoe UI Emoji" w:hAnsi="Segoe UI Emoji" w:cs="Segoe UI Emoji"/>
-        </w:rPr>
-      </w:pPr>
-      <w:r>
-        <w:rPr>
-          <w:rFonts w:ascii="Segoe UI Emoji" w:hAnsi="Segoe UI Emoji" w:cs="Segoe UI Emoji"/>
-        </w:rPr>
-        <w:t xml:space="preserve">🧠 </w:t>
-      </w:r>
-      <w:r>
-        <w:rPr>
-          <w:rFonts w:ascii="Segoe UI Emoji" w:hAnsi="Segoe UI Emoji" w:cs="Segoe UI Emoji"/>
-          <w:b/>
-          <w:bCs/>
-        </w:rPr>
-        <w:t>SQL Query Used:</w:t>
-      </w:r>
-    </w:p>
-    <w:p>
-      <w:pPr>
-        <w:rPr>
-          <w:rFonts w:ascii="Segoe UI Emoji" w:hAnsi="Segoe UI Emoji" w:cs="Segoe UI Emoji"/>
-        </w:rPr>
-      </w:pPr>
-      <w:r>
-        <w:rPr>
-          <w:rFonts w:ascii="Segoe UI Emoji" w:hAnsi="Segoe UI Emoji" w:cs="Segoe UI Emoji"/>
-        </w:rPr>
-        <w:t>SELECT</w:t>
-      </w:r>
-    </w:p>
-    <w:p>
-      <w:pPr>
-        <w:rPr>
-          <w:rFonts w:ascii="Segoe UI Emoji" w:hAnsi="Segoe UI Emoji" w:cs="Segoe UI Emoji"/>
-        </w:rPr>
-      </w:pPr>
-      <w:r>
-        <w:rPr>
-          <w:rFonts w:ascii="Segoe UI Emoji" w:hAnsi="Segoe UI Emoji" w:cs="Segoe UI Emoji"/>
-        </w:rPr>
-        <w:t xml:space="preserve">    </w:t>
-      </w:r>
-      <w:proofErr w:type="gramStart"/>
-      <w:r>
-        <w:rPr>
-          <w:rFonts w:ascii="Segoe UI Emoji" w:hAnsi="Segoe UI Emoji" w:cs="Segoe UI Emoji"/>
-        </w:rPr>
-        <w:t>p.patient</w:t>
-      </w:r>
-      <w:proofErr w:type="gramEnd"/>
-      <w:r>
-        <w:rPr>
-          <w:rFonts w:ascii="Segoe UI Emoji" w:hAnsi="Segoe UI Emoji" w:cs="Segoe UI Emoji"/>
-        </w:rPr>
-        <w:t>_id,</w:t>
-      </w:r>
-    </w:p>
-    <w:p>
-      <w:pPr>
-        <w:rPr>
-          <w:rFonts w:ascii="Segoe UI Emoji" w:hAnsi="Segoe UI Emoji" w:cs="Segoe UI Emoji"/>
-        </w:rPr>
-      </w:pPr>
-      <w:r>
-        <w:rPr>
-          <w:rFonts w:ascii="Segoe UI Emoji" w:hAnsi="Segoe UI Emoji" w:cs="Segoe UI Emoji"/>
-        </w:rPr>
-        <w:t xml:space="preserve">    p.name,</w:t>
-      </w:r>
-    </w:p>
-    <w:p>
-      <w:pPr>
-        <w:rPr>
-          <w:rFonts w:ascii="Segoe UI Emoji" w:hAnsi="Segoe UI Emoji" w:cs="Segoe UI Emoji"/>
-        </w:rPr>
-      </w:pPr>
-      <w:r>
-        <w:rPr>
-          <w:rFonts w:ascii="Segoe UI Emoji" w:hAnsi="Segoe UI Emoji" w:cs="Segoe UI Emoji"/>
-        </w:rPr>
-        <w:t xml:space="preserve">    </w:t>
-      </w:r>
-      <w:proofErr w:type="gramStart"/>
-      <w:r>
-        <w:rPr>
-          <w:rFonts w:ascii="Segoe UI Emoji" w:hAnsi="Segoe UI Emoji" w:cs="Segoe UI Emoji"/>
-        </w:rPr>
-        <w:t>p.service</w:t>
-      </w:r>
-      <w:proofErr w:type="gramEnd"/>
-      <w:r>
-        <w:rPr>
-          <w:rFonts w:ascii="Segoe UI Emoji" w:hAnsi="Segoe UI Emoji" w:cs="Segoe UI Emoji"/>
-        </w:rPr>
-        <w:t>,</w:t>
-      </w:r>
-    </w:p>
-    <w:p>
-      <w:pPr>
-        <w:rPr>
-          <w:rFonts w:ascii="Segoe UI Emoji" w:hAnsi="Segoe UI Emoji" w:cs="Segoe UI Emoji"/>
-        </w:rPr>
-      </w:pPr>
-      <w:r>
-        <w:rPr>
-          <w:rFonts w:ascii="Segoe UI Emoji" w:hAnsi="Segoe UI Emoji" w:cs="Segoe UI Emoji"/>
-        </w:rPr>
-        <w:t xml:space="preserve">    </w:t>
-      </w:r>
-      <w:proofErr w:type="gramStart"/>
-      <w:r>
-        <w:rPr>
-          <w:rFonts w:ascii="Segoe UI Emoji" w:hAnsi="Segoe UI Emoji" w:cs="Segoe UI Emoji"/>
-        </w:rPr>
-        <w:t>p.satisfaction</w:t>
-      </w:r>
-      <w:proofErr w:type="gramEnd"/>
-    </w:p>
-    <w:p>
-      <w:pPr>
-        <w:rPr>
-          <w:rFonts w:ascii="Segoe UI Emoji" w:hAnsi="Segoe UI Emoji" w:cs="Segoe UI Emoji"/>
-        </w:rPr>
-      </w:pPr>
-      <w:r>
-        <w:rPr>
-          <w:rFonts w:ascii="Segoe UI Emoji" w:hAnsi="Segoe UI Emoji" w:cs="Segoe UI Emoji"/>
-        </w:rPr>
-        <w:t>FROM patients p</w:t>
-      </w:r>
-    </w:p>
-    <w:p>
-      <w:pPr>
-        <w:rPr>
-          <w:rFonts w:ascii="Segoe UI Emoji" w:hAnsi="Segoe UI Emoji" w:cs="Segoe UI Emoji"/>
-        </w:rPr>
-      </w:pPr>
-      <w:r>
-        <w:rPr>
-          <w:rFonts w:ascii="Segoe UI Emoji" w:hAnsi="Segoe UI Emoji" w:cs="Segoe UI Emoji"/>
-        </w:rPr>
-        <w:t xml:space="preserve">WHERE </w:t>
-      </w:r>
-      <w:proofErr w:type="gramStart"/>
-      <w:r>
-        <w:rPr>
-          <w:rFonts w:ascii="Segoe UI Emoji" w:hAnsi="Segoe UI Emoji" w:cs="Segoe UI Emoji"/>
-        </w:rPr>
-        <w:t>p.service</w:t>
-      </w:r>
-      <w:proofErr w:type="gramEnd"/>
-      <w:r>
-        <w:rPr>
-          <w:rFonts w:ascii="Segoe UI Emoji" w:hAnsi="Segoe UI Emoji" w:cs="Segoe UI Emoji"/>
-        </w:rPr>
-        <w:t xml:space="preserve"> IN (</w:t>
-      </w:r>
-    </w:p>
-    <w:p>
-      <w:pPr>
-        <w:rPr>
-          <w:rFonts w:ascii="Segoe UI Emoji" w:hAnsi="Segoe UI Emoji" w:cs="Segoe UI Emoji"/>
-        </w:rPr>
-      </w:pPr>
-      <w:r>
-        <w:rPr>
-          <w:rFonts w:ascii="Segoe UI Emoji" w:hAnsi="Segoe UI Emoji" w:cs="Segoe UI Emoji"/>
-        </w:rPr>
-        <w:t xml:space="preserve">    SELECT service </w:t>
-      </w:r>
-    </w:p>
-    <w:p>
-      <w:pPr>
-        <w:rPr>
-          <w:rFonts w:ascii="Segoe UI Emoji" w:hAnsi="Segoe UI Emoji" w:cs="Segoe UI Emoji"/>
-        </w:rPr>
-      </w:pPr>
-      <w:r>
-        <w:rPr>
-          <w:rFonts w:ascii="Segoe UI Emoji" w:hAnsi="Segoe UI Emoji" w:cs="Segoe UI Emoji"/>
-        </w:rPr>
-        <w:t xml:space="preserve">    FROM services_weekly</w:t>
-      </w:r>
-    </w:p>
-    <w:p>
-      <w:pPr>
-        <w:rPr>
-          <w:rFonts w:ascii="Segoe UI Emoji" w:hAnsi="Segoe UI Emoji" w:cs="Segoe UI Emoji"/>
-        </w:rPr>
-      </w:pPr>
-      <w:r>
-        <w:rPr>
-          <w:rFonts w:ascii="Segoe UI Emoji" w:hAnsi="Segoe UI Emoji" w:cs="Segoe UI Emoji"/>
-        </w:rPr>
-        <w:t xml:space="preserve">    WHERE patients_refused &gt; 0</w:t>
-      </w:r>
-    </w:p>
-    <w:p>
-      <w:pPr>
-        <w:rPr>
-          <w:rFonts w:ascii="Segoe UI Emoji" w:hAnsi="Segoe UI Emoji" w:cs="Segoe UI Emoji"/>
-        </w:rPr>
-      </w:pPr>
-      <w:r>
-        <w:rPr>
-          <w:rFonts w:ascii="Segoe UI Emoji" w:hAnsi="Segoe UI Emoji" w:cs="Segoe UI Emoji"/>
-        </w:rPr>
-        <w:t>)</w:t>
-      </w:r>
-    </w:p>
-    <w:p>
-      <w:pPr>
-        <w:rPr>
-          <w:rFonts w:ascii="Segoe UI Emoji" w:hAnsi="Segoe UI Emoji" w:cs="Segoe UI Emoji"/>
-        </w:rPr>
-      </w:pPr>
-      <w:r>
-        <w:rPr>
-          <w:rFonts w:ascii="Segoe UI Emoji" w:hAnsi="Segoe UI Emoji" w:cs="Segoe UI Emoji"/>
-        </w:rPr>
-        <w:t xml:space="preserve">AND </w:t>
-      </w:r>
-      <w:proofErr w:type="gramStart"/>
-      <w:r>
-        <w:rPr>
-          <w:rFonts w:ascii="Segoe UI Emoji" w:hAnsi="Segoe UI Emoji" w:cs="Segoe UI Emoji"/>
-        </w:rPr>
-        <w:t>p.service</w:t>
-      </w:r>
-      <w:proofErr w:type="gramEnd"/>
-      <w:r>
-        <w:rPr>
-          <w:rFonts w:ascii="Segoe UI Emoji" w:hAnsi="Segoe UI Emoji" w:cs="Segoe UI Emoji"/>
-        </w:rPr>
-        <w:t xml:space="preserve"> IN (</w:t>
-      </w:r>
-    </w:p>
-    <w:p>
-      <w:pPr>
-        <w:rPr>
-          <w:rFonts w:ascii="Segoe UI Emoji" w:hAnsi="Segoe UI Emoji" w:cs="Segoe UI Emoji"/>
-        </w:rPr>
-      </w:pPr>
-      <w:r>
-        <w:rPr>
-          <w:rFonts w:ascii="Segoe UI Emoji" w:hAnsi="Segoe UI Emoji" w:cs="Segoe UI Emoji"/>
-        </w:rPr>
-        <w:t xml:space="preserve">    SELECT service </w:t>
-      </w:r>
-    </w:p>
-    <w:p>
-      <w:pPr>
-        <w:rPr>
-          <w:rFonts w:ascii="Segoe UI Emoji" w:hAnsi="Segoe UI Emoji" w:cs="Segoe UI Emoji"/>
-        </w:rPr>
-      </w:pPr>
-      <w:r>
-        <w:rPr>
-          <w:rFonts w:ascii="Segoe UI Emoji" w:hAnsi="Segoe UI Emoji" w:cs="Segoe UI Emoji"/>
-        </w:rPr>
-        <w:t xml:space="preserve">    FROM services_weekly</w:t>
-      </w:r>
-    </w:p>
-    <w:p>
-      <w:pPr>
-        <w:rPr>
-          <w:rFonts w:ascii="Segoe UI Emoji" w:hAnsi="Segoe UI Emoji" w:cs="Segoe UI Emoji"/>
-        </w:rPr>
-      </w:pPr>
-      <w:r>
-        <w:rPr>
-          <w:rFonts w:ascii="Segoe UI Emoji" w:hAnsi="Segoe UI Emoji" w:cs="Segoe UI Emoji"/>
-        </w:rPr>
-        <w:t xml:space="preserve">    GROUP BY service</w:t>
-      </w:r>
-    </w:p>
-    <w:p>
-      <w:pPr>
-        <w:rPr>
-          <w:rFonts w:ascii="Segoe UI Emoji" w:hAnsi="Segoe UI Emoji" w:cs="Segoe UI Emoji"/>
-        </w:rPr>
-      </w:pPr>
-      <w:r>
-        <w:rPr>
-          <w:rFonts w:ascii="Segoe UI Emoji" w:hAnsi="Segoe UI Emoji" w:cs="Segoe UI Emoji"/>
-        </w:rPr>
-        <w:t xml:space="preserve">    HAVING </w:t>
-      </w:r>
-      <w:proofErr w:type="gramStart"/>
-      <w:r>
-        <w:rPr>
-          <w:rFonts w:ascii="Segoe UI Emoji" w:hAnsi="Segoe UI Emoji" w:cs="Segoe UI Emoji"/>
-        </w:rPr>
-        <w:t>AVG(</w:t>
-      </w:r>
-      <w:proofErr w:type="gramEnd"/>
-      <w:r>
-        <w:rPr>
-          <w:rFonts w:ascii="Segoe UI Emoji" w:hAnsi="Segoe UI Emoji" w:cs="Segoe UI Emoji"/>
-        </w:rPr>
-        <w:t>patient_satisfaction) &lt; (</w:t>
-      </w:r>
-    </w:p>
-    <w:p>
-      <w:pPr>
-        <w:rPr>
-          <w:rFonts w:ascii="Segoe UI Emoji" w:hAnsi="Segoe UI Emoji" w:cs="Segoe UI Emoji"/>
-        </w:rPr>
-      </w:pPr>
-      <w:r>
-        <w:rPr>
-          <w:rFonts w:ascii="Segoe UI Emoji" w:hAnsi="Segoe UI Emoji" w:cs="Segoe UI Emoji"/>
-        </w:rPr>
-        <w:t xml:space="preserve">        SELECT </w:t>
-      </w:r>
-      <w:proofErr w:type="gramStart"/>
-      <w:r>
-        <w:rPr>
-          <w:rFonts w:ascii="Segoe UI Emoji" w:hAnsi="Segoe UI Emoji" w:cs="Segoe UI Emoji"/>
-        </w:rPr>
-        <w:t>AVG(</w:t>
-      </w:r>
-      <w:proofErr w:type="gramEnd"/>
-      <w:r>
-        <w:rPr>
-          <w:rFonts w:ascii="Segoe UI Emoji" w:hAnsi="Segoe UI Emoji" w:cs="Segoe UI Emoji"/>
-        </w:rPr>
-        <w:t xml:space="preserve">patient_satisfaction) </w:t>
-      </w:r>
-    </w:p>
-    <w:p>
-      <w:pPr>
-        <w:rPr>
-          <w:rFonts w:ascii="Segoe UI Emoji" w:hAnsi="Segoe UI Emoji" w:cs="Segoe UI Emoji"/>
-        </w:rPr>
-      </w:pPr>
-      <w:r>
-        <w:rPr>
-          <w:rFonts w:ascii="Segoe UI Emoji" w:hAnsi="Segoe UI Emoji" w:cs="Segoe UI Emoji"/>
-        </w:rPr>
-        <w:t xml:space="preserve">        FROM services_weekly</w:t>
-      </w:r>
-    </w:p>
-    <w:p>
-      <w:pPr>
-        <w:rPr>
-          <w:rFonts w:ascii="Segoe UI Emoji" w:hAnsi="Segoe UI Emoji" w:cs="Segoe UI Emoji"/>
-        </w:rPr>
-      </w:pPr>
-      <w:r>
-        <w:rPr>
-          <w:rFonts w:ascii="Segoe UI Emoji" w:hAnsi="Segoe UI Emoji" w:cs="Segoe UI Emoji"/>
-        </w:rPr>
-        <w:lastRenderedPageBreak/>
-        <w:t xml:space="preserve">    )</w:t>
-      </w:r>
-    </w:p>
-    <w:p>
-      <w:pPr>
-        <w:rPr>
-          <w:rFonts w:ascii="Segoe UI Emoji" w:hAnsi="Segoe UI Emoji" w:cs="Segoe UI Emoji"/>
-        </w:rPr>
-      </w:pPr>
-      <w:r>
-        <w:rPr>
-          <w:rFonts w:ascii="Segoe UI Emoji" w:hAnsi="Segoe UI Emoji" w:cs="Segoe UI Emoji"/>
-        </w:rPr>
-        <w:t>);</w:t>
-      </w:r>
-    </w:p>
-    <w:p>
-      <w:pPr>
-        <w:rPr>
-          <w:rFonts w:ascii="Segoe UI Emoji" w:hAnsi="Segoe UI Emoji" w:cs="Segoe UI Emoji"/>
-        </w:rPr>
-      </w:pPr>
-      <w:r>
-        <w:rPr>
-          <w:rFonts w:ascii="Segoe UI Emoji" w:hAnsi="Segoe UI Emoji" w:cs="Segoe UI Emoji"/>
-        </w:rPr>
-        <w:t xml:space="preserve">This challenge helped me realize how </w:t>
-      </w:r>
-      <w:r>
-        <w:rPr>
-          <w:rFonts w:ascii="Segoe UI Emoji" w:hAnsi="Segoe UI Emoji" w:cs="Segoe UI Emoji"/>
-          <w:b/>
-          <w:bCs/>
-        </w:rPr>
-        <w:t>subqueries</w:t>
-      </w:r>
-      <w:r>
-        <w:rPr>
-          <w:rFonts w:ascii="Segoe UI Emoji" w:hAnsi="Segoe UI Emoji" w:cs="Segoe UI Emoji"/>
-        </w:rPr>
-        <w:t xml:space="preserve"> can make queries more dynamic, allowing us to analyze relationships and conditions across multiple tables — all within a single statement! 🚀</w:t>
+        <w:t>UNION operations</w:t>
+      </w:r>
+      <w:r>
+        <w:rPr>
+          <w:rFonts w:ascii="Segoe UI Emoji" w:hAnsi="Segoe UI Emoji" w:cs="Segoe UI Emoji"/>
+        </w:rPr>
+        <w:t xml:space="preserve"> can be in consolidating data from multiple sources — a key skill for data analysts and database developers 🚀</w:t>
       </w:r>
     </w:p>
     <w:p>
@@ -706,7 +772,7 @@
         <w:rPr>
           <w:rFonts w:ascii="Segoe UI Emoji" w:hAnsi="Segoe UI Emoji" w:cs="Segoe UI Emoji"/>
         </w:rPr>
-        <w:t>#IDCWithSQL #IndianDataClub #SQLChallenge #LearnWithIDC #SQLLearning #DataAnalytics #DataScience #Database #21DaysChallenge #DPDzero #Subquery #NestedQueries #SQL</w:t>
+        <w:t>#IDCWithSQL #IndianDataClub #SQLChallenge #LearnWithIDC #SQLLearning #DataAnalytics #Database #DataScience #21DaysChallenge #DPDzero #SQL #Union #UnionAll</w:t>
       </w:r>
     </w:p>
     <w:p/>
@@ -1021,6 +1087,155 @@
     </w:lvl>
   </w:abstractNum>
   <w:abstractNum w:abstractNumId="2" w15:restartNumberingAfterBreak="0">
+    <w:nsid w:val="727E2E3E"/>
+    <w:multiLevelType w:val="multilevel"/>
+    <w:tmpl w:val="732E2FBA"/>
+    <w:lvl w:ilvl="0">
+      <w:start w:val="1"/>
+      <w:numFmt w:val="bullet"/>
+      <w:lvlText w:val=""/>
+      <w:lvlJc w:val="left"/>
+      <w:pPr>
+        <w:tabs>
+          <w:tab w:val="num" w:pos="720"/>
+        </w:tabs>
+        <w:ind w:left="720" w:hanging="360"/>
+      </w:pPr>
+      <w:rPr>
+        <w:rFonts w:ascii="Symbol" w:hAnsi="Symbol" w:hint="default"/>
+        <w:sz w:val="20"/>
+      </w:rPr>
+    </w:lvl>
+    <w:lvl w:ilvl="1" w:tentative="1">
+      <w:start w:val="1"/>
+      <w:numFmt w:val="bullet"/>
+      <w:lvlText w:val="o"/>
+      <w:lvlJc w:val="left"/>
+      <w:pPr>
+        <w:tabs>
+          <w:tab w:val="num" w:pos="1440"/>
+        </w:tabs>
+        <w:ind w:left="1440" w:hanging="360"/>
+      </w:pPr>
+      <w:rPr>
+        <w:rFonts w:ascii="Courier New" w:hAnsi="Courier New" w:hint="default"/>
+        <w:sz w:val="20"/>
+      </w:rPr>
+    </w:lvl>
+    <w:lvl w:ilvl="2" w:tentative="1">
+      <w:start w:val="1"/>
+      <w:numFmt w:val="bullet"/>
+      <w:lvlText w:val=""/>
+      <w:lvlJc w:val="left"/>
+      <w:pPr>
+        <w:tabs>
+          <w:tab w:val="num" w:pos="2160"/>
+        </w:tabs>
+        <w:ind w:left="2160" w:hanging="360"/>
+      </w:pPr>
+      <w:rPr>
+        <w:rFonts w:ascii="Wingdings" w:hAnsi="Wingdings" w:hint="default"/>
+        <w:sz w:val="20"/>
+      </w:rPr>
+    </w:lvl>
+    <w:lvl w:ilvl="3" w:tentative="1">
+      <w:start w:val="1"/>
+      <w:numFmt w:val="bullet"/>
+      <w:lvlText w:val=""/>
+      <w:lvlJc w:val="left"/>
+      <w:pPr>
+        <w:tabs>
+          <w:tab w:val="num" w:pos="2880"/>
+        </w:tabs>
+        <w:ind w:left="2880" w:hanging="360"/>
+      </w:pPr>
+      <w:rPr>
+        <w:rFonts w:ascii="Wingdings" w:hAnsi="Wingdings" w:hint="default"/>
+        <w:sz w:val="20"/>
+      </w:rPr>
+    </w:lvl>
+    <w:lvl w:ilvl="4" w:tentative="1">
+      <w:start w:val="1"/>
+      <w:numFmt w:val="bullet"/>
+      <w:lvlText w:val=""/>
+      <w:lvlJc w:val="left"/>
+      <w:pPr>
+        <w:tabs>
+          <w:tab w:val="num" w:pos="3600"/>
+        </w:tabs>
+        <w:ind w:left="3600" w:hanging="360"/>
+      </w:pPr>
+      <w:rPr>
+        <w:rFonts w:ascii="Wingdings" w:hAnsi="Wingdings" w:hint="default"/>
+        <w:sz w:val="20"/>
+      </w:rPr>
+    </w:lvl>
+    <w:lvl w:ilvl="5" w:tentative="1">
+      <w:start w:val="1"/>
+      <w:numFmt w:val="bullet"/>
+      <w:lvlText w:val=""/>
+      <w:lvlJc w:val="left"/>
+      <w:pPr>
+        <w:tabs>
+          <w:tab w:val="num" w:pos="4320"/>
+        </w:tabs>
+        <w:ind w:left="4320" w:hanging="360"/>
+      </w:pPr>
+      <w:rPr>
+        <w:rFonts w:ascii="Wingdings" w:hAnsi="Wingdings" w:hint="default"/>
+        <w:sz w:val="20"/>
+      </w:rPr>
+    </w:lvl>
+    <w:lvl w:ilvl="6" w:tentative="1">
+      <w:start w:val="1"/>
+      <w:numFmt w:val="bullet"/>
+      <w:lvlText w:val=""/>
+      <w:lvlJc w:val="left"/>
+      <w:pPr>
+        <w:tabs>
+          <w:tab w:val="num" w:pos="5040"/>
+        </w:tabs>
+        <w:ind w:left="5040" w:hanging="360"/>
+      </w:pPr>
+      <w:rPr>
+        <w:rFonts w:ascii="Wingdings" w:hAnsi="Wingdings" w:hint="default"/>
+        <w:sz w:val="20"/>
+      </w:rPr>
+    </w:lvl>
+    <w:lvl w:ilvl="7" w:tentative="1">
+      <w:start w:val="1"/>
+      <w:numFmt w:val="bullet"/>
+      <w:lvlText w:val=""/>
+      <w:lvlJc w:val="left"/>
+      <w:pPr>
+        <w:tabs>
+          <w:tab w:val="num" w:pos="5760"/>
+        </w:tabs>
+        <w:ind w:left="5760" w:hanging="360"/>
+      </w:pPr>
+      <w:rPr>
+        <w:rFonts w:ascii="Wingdings" w:hAnsi="Wingdings" w:hint="default"/>
+        <w:sz w:val="20"/>
+      </w:rPr>
+    </w:lvl>
+    <w:lvl w:ilvl="8" w:tentative="1">
+      <w:start w:val="1"/>
+      <w:numFmt w:val="bullet"/>
+      <w:lvlText w:val=""/>
+      <w:lvlJc w:val="left"/>
+      <w:pPr>
+        <w:tabs>
+          <w:tab w:val="num" w:pos="6480"/>
+        </w:tabs>
+        <w:ind w:left="6480" w:hanging="360"/>
+      </w:pPr>
+      <w:rPr>
+        <w:rFonts w:ascii="Wingdings" w:hAnsi="Wingdings" w:hint="default"/>
+        <w:sz w:val="20"/>
+      </w:rPr>
+    </w:lvl>
+  </w:abstractNum>
+  <w:abstractNum w:abstractNumId="3" w15:restartNumberingAfterBreak="0">
     <w:nsid w:val="75866D31"/>
     <w:multiLevelType w:val="multilevel"/>
     <w:tmpl w:val="70E8EF7E"/>
@@ -1176,6 +1391,9 @@
     <w:abstractNumId w:val="0"/>
   </w:num>
   <w:num w:numId="3" w16cid:durableId="719793393">
+    <w:abstractNumId w:val="3"/>
+  </w:num>
+  <w:num w:numId="4" w16cid:durableId="542056216">
     <w:abstractNumId w:val="2"/>
   </w:num>
 </w:numbering>

</xml_diff>